<commit_message>
Aretefato 15 pronto para entrega
</commit_message>
<xml_diff>
--- a/15- Arquitetura de Negócio para cada Cenário.docx
+++ b/15- Arquitetura de Negócio para cada Cenário.docx
@@ -231,7 +231,7 @@
                                 <w:sz w:val="36"/>
                                 <w:szCs w:val="36"/>
                               </w:rPr>
-                              <w:t xml:space="preserve">Solicitar produto ou serviço </w:t>
+                              <w:t>Solicitar produto</w:t>
                             </w:r>
                           </w:p>
                           <w:p>
@@ -253,7 +253,7 @@
                                 <w:sz w:val="36"/>
                                 <w:szCs w:val="36"/>
                               </w:rPr>
-                              <w:t xml:space="preserve">Pagar produto ou serviço </w:t>
+                              <w:t xml:space="preserve">Solicitar serviço </w:t>
                             </w:r>
                           </w:p>
                           <w:p>
@@ -275,7 +275,7 @@
                                 <w:sz w:val="36"/>
                                 <w:szCs w:val="36"/>
                               </w:rPr>
-                              <w:t>Retirar produto</w:t>
+                              <w:t xml:space="preserve">Retirar produto ou serviço </w:t>
                             </w:r>
                           </w:p>
                         </w:txbxContent>
@@ -323,7 +323,7 @@
                           <w:sz w:val="36"/>
                           <w:szCs w:val="36"/>
                         </w:rPr>
-                        <w:t xml:space="preserve">Solicitar produto ou serviço </w:t>
+                        <w:t>Solicitar produto</w:t>
                       </w:r>
                     </w:p>
                     <w:p>
@@ -345,7 +345,7 @@
                           <w:sz w:val="36"/>
                           <w:szCs w:val="36"/>
                         </w:rPr>
-                        <w:t xml:space="preserve">Pagar produto ou serviço </w:t>
+                        <w:t xml:space="preserve">Solicitar serviço </w:t>
                       </w:r>
                     </w:p>
                     <w:p>
@@ -367,7 +367,7 @@
                           <w:sz w:val="36"/>
                           <w:szCs w:val="36"/>
                         </w:rPr>
-                        <w:t>Retirar produto</w:t>
+                        <w:t xml:space="preserve">Retirar produto ou serviço </w:t>
                       </w:r>
                     </w:p>
                   </w:txbxContent>
@@ -632,7 +632,7 @@
           <w:szCs w:val="72"/>
         </w:rPr>
         <w:lastRenderedPageBreak/>
-        <w:t xml:space="preserve">Característica: Solicitar </w:t>
+        <w:t>C</w:t>
       </w:r>
       <w:r>
         <w:rPr>
@@ -640,7 +640,7 @@
           <w:sz w:val="72"/>
           <w:szCs w:val="72"/>
         </w:rPr>
-        <w:t>produto</w:t>
+        <w:t>enário:</w:t>
       </w:r>
       <w:r>
         <w:rPr>
@@ -648,17 +648,24 @@
           <w:sz w:val="72"/>
           <w:szCs w:val="72"/>
         </w:rPr>
-        <w:t xml:space="preserve"> ou serviço </w:t>
-      </w:r>
-    </w:p>
-    <w:p>
-      <w:pPr>
+        <w:t xml:space="preserve"> Solicitar </w:t>
+      </w:r>
+      <w:r>
         <w:rPr>
           <w:rFonts w:ascii="Arial" w:hAnsi="Arial" w:cs="Arial"/>
           <w:sz w:val="72"/>
           <w:szCs w:val="72"/>
         </w:rPr>
-      </w:pPr>
+        <w:t>produto</w:t>
+      </w:r>
+      <w:r>
+        <w:rPr>
+          <w:rFonts w:ascii="Arial" w:hAnsi="Arial" w:cs="Arial"/>
+          <w:sz w:val="72"/>
+          <w:szCs w:val="72"/>
+        </w:rPr>
+        <w:t xml:space="preserve"> </w:t>
+      </w:r>
     </w:p>
     <w:p>
       <w:pPr>
@@ -843,153 +850,7 @@
         <mc:AlternateContent>
           <mc:Choice Requires="wps">
             <w:drawing>
-              <wp:anchor distT="45720" distB="45720" distL="114300" distR="114300" simplePos="0" relativeHeight="251682816" behindDoc="0" locked="0" layoutInCell="1" allowOverlap="1" wp14:anchorId="50552B26" wp14:editId="3DBED3EB">
-                <wp:simplePos x="0" y="0"/>
-                <wp:positionH relativeFrom="column">
-                  <wp:posOffset>6633267</wp:posOffset>
-                </wp:positionH>
-                <wp:positionV relativeFrom="paragraph">
-                  <wp:posOffset>1417121</wp:posOffset>
-                </wp:positionV>
-                <wp:extent cx="968375" cy="668655"/>
-                <wp:effectExtent l="0" t="0" r="3175" b="0"/>
-                <wp:wrapSquare wrapText="bothSides"/>
-                <wp:docPr id="9" name="Caixa de Texto 2"/>
-                <wp:cNvGraphicFramePr>
-                  <a:graphicFrameLocks xmlns:a="http://schemas.openxmlformats.org/drawingml/2006/main"/>
-                </wp:cNvGraphicFramePr>
-                <a:graphic xmlns:a="http://schemas.openxmlformats.org/drawingml/2006/main">
-                  <a:graphicData uri="http://schemas.microsoft.com/office/word/2010/wordprocessingShape">
-                    <wps:wsp>
-                      <wps:cNvSpPr txBox="1">
-                        <a:spLocks noChangeArrowheads="1"/>
-                      </wps:cNvSpPr>
-                      <wps:spPr bwMode="auto">
-                        <a:xfrm>
-                          <a:off x="0" y="0"/>
-                          <a:ext cx="968375" cy="668655"/>
-                        </a:xfrm>
-                        <a:prstGeom prst="rect">
-                          <a:avLst/>
-                        </a:prstGeom>
-                        <a:solidFill>
-                          <a:schemeClr val="accent6"/>
-                        </a:solidFill>
-                        <a:ln w="9525">
-                          <a:noFill/>
-                          <a:miter lim="800000"/>
-                          <a:headEnd/>
-                          <a:tailEnd/>
-                        </a:ln>
-                      </wps:spPr>
-                      <wps:txbx>
-                        <w:txbxContent>
-                          <w:p>
-                            <w:r>
-                              <w:t>Apresentar os produtos ou serviços</w:t>
-                            </w:r>
-                          </w:p>
-                        </w:txbxContent>
-                      </wps:txbx>
-                      <wps:bodyPr rot="0" vert="horz" wrap="square" lIns="91440" tIns="45720" rIns="91440" bIns="45720" anchor="t" anchorCtr="0">
-                        <a:noAutofit/>
-                      </wps:bodyPr>
-                    </wps:wsp>
-                  </a:graphicData>
-                </a:graphic>
-                <wp14:sizeRelH relativeFrom="margin">
-                  <wp14:pctWidth>0</wp14:pctWidth>
-                </wp14:sizeRelH>
-                <wp14:sizeRelV relativeFrom="margin">
-                  <wp14:pctHeight>0</wp14:pctHeight>
-                </wp14:sizeRelV>
-              </wp:anchor>
-            </w:drawing>
-          </mc:Choice>
-          <mc:Fallback>
-            <w:pict>
-              <v:shapetype w14:anchorId="50552B26" id="_x0000_t202" coordsize="21600,21600" o:spt="202" path="m,l,21600r21600,l21600,xe">
-                <v:stroke joinstyle="miter"/>
-                <v:path gradientshapeok="t" o:connecttype="rect"/>
-              </v:shapetype>
-              <v:shape id="_x0000_s1028" type="#_x0000_t202" style="position:absolute;margin-left:522.3pt;margin-top:111.6pt;width:76.25pt;height:52.65pt;z-index:251682816;visibility:visible;mso-wrap-style:square;mso-width-percent:0;mso-height-percent:0;mso-wrap-distance-left:9pt;mso-wrap-distance-top:3.6pt;mso-wrap-distance-right:9pt;mso-wrap-distance-bottom:3.6pt;mso-position-horizontal:absolute;mso-position-horizontal-relative:text;mso-position-vertical:absolute;mso-position-vertical-relative:text;mso-width-percent:0;mso-height-percent:0;mso-width-relative:margin;mso-height-relative:margin;v-text-anchor:top" o:gfxdata="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" fillcolor="#70ad47 [3209]" stroked="f">
-                <v:textbox>
-                  <w:txbxContent>
-                    <w:p>
-                      <w:r>
-                        <w:t>Apresentar os produtos ou serviços</w:t>
-                      </w:r>
-                    </w:p>
-                  </w:txbxContent>
-                </v:textbox>
-                <w10:wrap type="square"/>
-              </v:shape>
-            </w:pict>
-          </mc:Fallback>
-        </mc:AlternateContent>
-      </w:r>
-      <w:r>
-        <w:rPr>
-          <w:noProof/>
-        </w:rPr>
-        <w:drawing>
-          <wp:anchor distT="0" distB="0" distL="114300" distR="114300" simplePos="0" relativeHeight="251676672" behindDoc="0" locked="0" layoutInCell="1" allowOverlap="1" wp14:anchorId="30F1C429" wp14:editId="538ED34E">
-            <wp:simplePos x="0" y="0"/>
-            <wp:positionH relativeFrom="column">
-              <wp:posOffset>6115154</wp:posOffset>
-            </wp:positionH>
-            <wp:positionV relativeFrom="paragraph">
-              <wp:posOffset>1403776</wp:posOffset>
-            </wp:positionV>
-            <wp:extent cx="1815152" cy="698482"/>
-            <wp:effectExtent l="0" t="0" r="0" b="6985"/>
-            <wp:wrapNone/>
-            <wp:docPr id="76" name="Picture 76"/>
-            <wp:cNvGraphicFramePr/>
-            <a:graphic xmlns:a="http://schemas.openxmlformats.org/drawingml/2006/main">
-              <a:graphicData uri="http://schemas.openxmlformats.org/drawingml/2006/picture">
-                <pic:pic xmlns:pic="http://schemas.openxmlformats.org/drawingml/2006/picture">
-                  <pic:nvPicPr>
-                    <pic:cNvPr id="76" name="Picture 76"/>
-                    <pic:cNvPicPr/>
-                  </pic:nvPicPr>
-                  <pic:blipFill>
-                    <a:blip r:embed="rId8"/>
-                    <a:stretch>
-                      <a:fillRect/>
-                    </a:stretch>
-                  </pic:blipFill>
-                  <pic:spPr>
-                    <a:xfrm>
-                      <a:off x="0" y="0"/>
-                      <a:ext cx="1834868" cy="706069"/>
-                    </a:xfrm>
-                    <a:prstGeom prst="rect">
-                      <a:avLst/>
-                    </a:prstGeom>
-                  </pic:spPr>
-                </pic:pic>
-              </a:graphicData>
-            </a:graphic>
-            <wp14:sizeRelH relativeFrom="margin">
-              <wp14:pctWidth>0</wp14:pctWidth>
-            </wp14:sizeRelH>
-            <wp14:sizeRelV relativeFrom="margin">
-              <wp14:pctHeight>0</wp14:pctHeight>
-            </wp14:sizeRelV>
-          </wp:anchor>
-        </w:drawing>
-      </w:r>
-      <w:r>
-        <w:rPr>
-          <w:noProof/>
-          <w:sz w:val="40"/>
-          <w:szCs w:val="40"/>
-        </w:rPr>
-        <mc:AlternateContent>
-          <mc:Choice Requires="wps">
-            <w:drawing>
-              <wp:anchor distT="0" distB="0" distL="114300" distR="114300" simplePos="0" relativeHeight="251680768" behindDoc="0" locked="0" layoutInCell="1" allowOverlap="1" wp14:anchorId="2302861F" wp14:editId="6C6376DC">
+              <wp:anchor distT="0" distB="0" distL="114300" distR="114300" simplePos="0" relativeHeight="251680768" behindDoc="0" locked="0" layoutInCell="1" allowOverlap="1" wp14:anchorId="2302861F" wp14:editId="1FEC6E1C">
                 <wp:simplePos x="0" y="0"/>
                 <wp:positionH relativeFrom="column">
                   <wp:posOffset>6961315</wp:posOffset>
@@ -1047,7 +908,7 @@
           </mc:Choice>
           <mc:Fallback>
             <w:pict>
-              <v:line w14:anchorId="4B84AE6F" id="Conector reto 8" o:spid="_x0000_s1026" style="position:absolute;z-index:251680768;visibility:visible;mso-wrap-style:square;mso-width-percent:0;mso-height-percent:0;mso-wrap-distance-left:9pt;mso-wrap-distance-top:0;mso-wrap-distance-right:9pt;mso-wrap-distance-bottom:0;mso-position-horizontal:absolute;mso-position-horizontal-relative:text;mso-position-vertical:absolute;mso-position-vertical-relative:text;mso-width-percent:0;mso-height-percent:0;mso-width-relative:margin;mso-height-relative:margin" from="548.15pt,58.95pt" to="549.2pt,121.3pt" o:gfxdata="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" strokecolor="#4472c4 [3204]" strokeweight="1pt">
+              <v:line w14:anchorId="133B186A" id="Conector reto 8" o:spid="_x0000_s1026" style="position:absolute;z-index:251680768;visibility:visible;mso-wrap-style:square;mso-width-percent:0;mso-height-percent:0;mso-wrap-distance-left:9pt;mso-wrap-distance-top:0;mso-wrap-distance-right:9pt;mso-wrap-distance-bottom:0;mso-position-horizontal:absolute;mso-position-horizontal-relative:text;mso-position-vertical:absolute;mso-position-vertical-relative:text;mso-width-percent:0;mso-height-percent:0;mso-width-relative:margin;mso-height-relative:margin" from="548.15pt,58.95pt" to="549.2pt,121.3pt" o:gfxdata="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" strokecolor="#4472c4 [3204]" strokeweight="1pt">
                 <v:stroke endarrowlength="long" joinstyle="miter"/>
               </v:line>
             </w:pict>
@@ -1128,7 +989,7 @@
           </mc:Choice>
           <mc:Fallback>
             <w:pict>
-              <v:shape w14:anchorId="3FF380C5" id="_x0000_s1029" type="#_x0000_t202" style="position:absolute;margin-left:514.8pt;margin-top:32.05pt;width:73.05pt;height:21.45pt;z-index:251679744;visibility:visible;mso-wrap-style:square;mso-width-percent:0;mso-height-percent:0;mso-wrap-distance-left:9pt;mso-wrap-distance-top:3.6pt;mso-wrap-distance-right:9pt;mso-wrap-distance-bottom:3.6pt;mso-position-horizontal:absolute;mso-position-horizontal-relative:text;mso-position-vertical:absolute;mso-position-vertical-relative:text;mso-width-percent:0;mso-height-percent:0;mso-width-relative:margin;mso-height-relative:margin;v-text-anchor:top" o:gfxdata="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" fillcolor="#ffc000 [3207]" stroked="f">
+              <v:shape w14:anchorId="3FF380C5" id="_x0000_s1028" type="#_x0000_t202" style="position:absolute;margin-left:514.8pt;margin-top:32.05pt;width:73.05pt;height:21.45pt;z-index:251679744;visibility:visible;mso-wrap-style:square;mso-width-percent:0;mso-height-percent:0;mso-wrap-distance-left:9pt;mso-wrap-distance-top:3.6pt;mso-wrap-distance-right:9pt;mso-wrap-distance-bottom:3.6pt;mso-position-horizontal:absolute;mso-position-horizontal-relative:text;mso-position-vertical:absolute;mso-position-vertical-relative:text;mso-width-percent:0;mso-height-percent:0;mso-width-relative:margin;mso-height-relative:margin;v-text-anchor:top" o:gfxdata="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" fillcolor="#ffc000 [3207]" stroked="f">
                 <v:textbox>
                   <w:txbxContent>
                     <w:p>
@@ -1309,7 +1170,7 @@
           </mc:Choice>
           <mc:Fallback>
             <w:pict>
-              <v:rect w14:anchorId="56242B5E" id="Retângulo 5" o:spid="_x0000_s1030" style="position:absolute;margin-left:7.55pt;margin-top:.9pt;width:108.55pt;height:80.6pt;z-index:251668480;visibility:visible;mso-wrap-style:square;mso-width-percent:0;mso-height-percent:0;mso-wrap-distance-left:9pt;mso-wrap-distance-top:0;mso-wrap-distance-right:9pt;mso-wrap-distance-bottom:0;mso-position-horizontal:absolute;mso-position-horizontal-relative:margin;mso-position-vertical:absolute;mso-position-vertical-relative:text;mso-width-percent:0;mso-height-percent:0;mso-width-relative:margin;mso-height-relative:margin;v-text-anchor:middle" o:gfxdata="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" fillcolor="#4472c4 [3204]" strokecolor="#1f3763 [1604]" strokeweight="1pt">
+              <v:rect w14:anchorId="56242B5E" id="Retângulo 5" o:spid="_x0000_s1029" style="position:absolute;margin-left:7.55pt;margin-top:.9pt;width:108.55pt;height:80.6pt;z-index:251668480;visibility:visible;mso-wrap-style:square;mso-width-percent:0;mso-height-percent:0;mso-wrap-distance-left:9pt;mso-wrap-distance-top:0;mso-wrap-distance-right:9pt;mso-wrap-distance-bottom:0;mso-position-horizontal:absolute;mso-position-horizontal-relative:margin;mso-position-vertical:absolute;mso-position-vertical-relative:text;mso-width-percent:0;mso-height-percent:0;mso-width-relative:margin;mso-height-relative:margin;v-text-anchor:middle" o:gfxdata="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" fillcolor="#4472c4 [3204]" strokecolor="#1f3763 [1604]" strokeweight="1pt">
                 <v:textbox>
                   <w:txbxContent>
                     <w:p>
@@ -1661,6 +1522,166 @@
           <w:szCs w:val="40"/>
         </w:rPr>
       </w:pPr>
+      <w:r>
+        <w:rPr>
+          <w:noProof/>
+          <w:sz w:val="40"/>
+          <w:szCs w:val="40"/>
+        </w:rPr>
+        <mc:AlternateContent>
+          <mc:Choice Requires="wps">
+            <w:drawing>
+              <wp:anchor distT="45720" distB="45720" distL="114300" distR="114300" simplePos="0" relativeHeight="251682816" behindDoc="0" locked="0" layoutInCell="1" allowOverlap="1" wp14:anchorId="50552B26" wp14:editId="6E1477D4">
+                <wp:simplePos x="0" y="0"/>
+                <wp:positionH relativeFrom="column">
+                  <wp:posOffset>6243955</wp:posOffset>
+                </wp:positionH>
+                <wp:positionV relativeFrom="paragraph">
+                  <wp:posOffset>424180</wp:posOffset>
+                </wp:positionV>
+                <wp:extent cx="1504950" cy="440055"/>
+                <wp:effectExtent l="0" t="0" r="0" b="0"/>
+                <wp:wrapSquare wrapText="bothSides"/>
+                <wp:docPr id="9" name="Caixa de Texto 2"/>
+                <wp:cNvGraphicFramePr>
+                  <a:graphicFrameLocks xmlns:a="http://schemas.openxmlformats.org/drawingml/2006/main"/>
+                </wp:cNvGraphicFramePr>
+                <a:graphic xmlns:a="http://schemas.openxmlformats.org/drawingml/2006/main">
+                  <a:graphicData uri="http://schemas.microsoft.com/office/word/2010/wordprocessingShape">
+                    <wps:wsp>
+                      <wps:cNvSpPr txBox="1">
+                        <a:spLocks noChangeArrowheads="1"/>
+                      </wps:cNvSpPr>
+                      <wps:spPr bwMode="auto">
+                        <a:xfrm>
+                          <a:off x="0" y="0"/>
+                          <a:ext cx="1504950" cy="440055"/>
+                        </a:xfrm>
+                        <a:prstGeom prst="rect">
+                          <a:avLst/>
+                        </a:prstGeom>
+                        <a:solidFill>
+                          <a:schemeClr val="accent6"/>
+                        </a:solidFill>
+                        <a:ln w="9525">
+                          <a:noFill/>
+                          <a:miter lim="800000"/>
+                          <a:headEnd/>
+                          <a:tailEnd/>
+                        </a:ln>
+                      </wps:spPr>
+                      <wps:txbx>
+                        <w:txbxContent>
+                          <w:p>
+                            <w:r>
+                              <w:t>Apresentar</w:t>
+                            </w:r>
+                            <w:r>
+                              <w:t xml:space="preserve"> </w:t>
+                            </w:r>
+                            <w:r>
+                              <w:t>os produtos</w:t>
+                            </w:r>
+                            <w:r>
+                              <w:t xml:space="preserve"> da gráfica </w:t>
+                            </w:r>
+                          </w:p>
+                        </w:txbxContent>
+                      </wps:txbx>
+                      <wps:bodyPr rot="0" vert="horz" wrap="square" lIns="91440" tIns="45720" rIns="91440" bIns="45720" anchor="t" anchorCtr="0">
+                        <a:noAutofit/>
+                      </wps:bodyPr>
+                    </wps:wsp>
+                  </a:graphicData>
+                </a:graphic>
+                <wp14:sizeRelH relativeFrom="margin">
+                  <wp14:pctWidth>0</wp14:pctWidth>
+                </wp14:sizeRelH>
+                <wp14:sizeRelV relativeFrom="margin">
+                  <wp14:pctHeight>0</wp14:pctHeight>
+                </wp14:sizeRelV>
+              </wp:anchor>
+            </w:drawing>
+          </mc:Choice>
+          <mc:Fallback>
+            <w:pict>
+              <v:shape w14:anchorId="50552B26" id="_x0000_s1030" type="#_x0000_t202" style="position:absolute;margin-left:491.65pt;margin-top:33.4pt;width:118.5pt;height:34.65pt;z-index:251682816;visibility:visible;mso-wrap-style:square;mso-width-percent:0;mso-height-percent:0;mso-wrap-distance-left:9pt;mso-wrap-distance-top:3.6pt;mso-wrap-distance-right:9pt;mso-wrap-distance-bottom:3.6pt;mso-position-horizontal:absolute;mso-position-horizontal-relative:text;mso-position-vertical:absolute;mso-position-vertical-relative:text;mso-width-percent:0;mso-height-percent:0;mso-width-relative:margin;mso-height-relative:margin;v-text-anchor:top" o:gfxdata="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" fillcolor="#70ad47 [3209]" stroked="f">
+                <v:textbox>
+                  <w:txbxContent>
+                    <w:p>
+                      <w:r>
+                        <w:t>Apresentar</w:t>
+                      </w:r>
+                      <w:r>
+                        <w:t xml:space="preserve"> </w:t>
+                      </w:r>
+                      <w:r>
+                        <w:t>os produtos</w:t>
+                      </w:r>
+                      <w:r>
+                        <w:t xml:space="preserve"> da gráfica </w:t>
+                      </w:r>
+                    </w:p>
+                  </w:txbxContent>
+                </v:textbox>
+                <w10:wrap type="square"/>
+              </v:shape>
+            </w:pict>
+          </mc:Fallback>
+        </mc:AlternateContent>
+      </w:r>
+      <w:r>
+        <w:rPr>
+          <w:noProof/>
+        </w:rPr>
+        <w:drawing>
+          <wp:anchor distT="0" distB="0" distL="114300" distR="114300" simplePos="0" relativeHeight="251676672" behindDoc="0" locked="0" layoutInCell="1" allowOverlap="1" wp14:anchorId="30F1C429" wp14:editId="18AF87C1">
+            <wp:simplePos x="0" y="0"/>
+            <wp:positionH relativeFrom="column">
+              <wp:posOffset>6076950</wp:posOffset>
+            </wp:positionH>
+            <wp:positionV relativeFrom="paragraph">
+              <wp:posOffset>297815</wp:posOffset>
+            </wp:positionV>
+            <wp:extent cx="1815152" cy="698482"/>
+            <wp:effectExtent l="0" t="0" r="0" b="6985"/>
+            <wp:wrapNone/>
+            <wp:docPr id="76" name="Picture 76"/>
+            <wp:cNvGraphicFramePr/>
+            <a:graphic xmlns:a="http://schemas.openxmlformats.org/drawingml/2006/main">
+              <a:graphicData uri="http://schemas.openxmlformats.org/drawingml/2006/picture">
+                <pic:pic xmlns:pic="http://schemas.openxmlformats.org/drawingml/2006/picture">
+                  <pic:nvPicPr>
+                    <pic:cNvPr id="76" name="Picture 76"/>
+                    <pic:cNvPicPr/>
+                  </pic:nvPicPr>
+                  <pic:blipFill>
+                    <a:blip r:embed="rId8"/>
+                    <a:stretch>
+                      <a:fillRect/>
+                    </a:stretch>
+                  </pic:blipFill>
+                  <pic:spPr>
+                    <a:xfrm>
+                      <a:off x="0" y="0"/>
+                      <a:ext cx="1815152" cy="698482"/>
+                    </a:xfrm>
+                    <a:prstGeom prst="rect">
+                      <a:avLst/>
+                    </a:prstGeom>
+                  </pic:spPr>
+                </pic:pic>
+              </a:graphicData>
+            </a:graphic>
+            <wp14:sizeRelH relativeFrom="margin">
+              <wp14:pctWidth>0</wp14:pctWidth>
+            </wp14:sizeRelH>
+            <wp14:sizeRelV relativeFrom="margin">
+              <wp14:pctHeight>0</wp14:pctHeight>
+            </wp14:sizeRelV>
+          </wp:anchor>
+        </w:drawing>
+      </w:r>
     </w:p>
     <w:p>
       <w:pPr>
@@ -1698,14 +1719,55 @@
           <w:szCs w:val="72"/>
         </w:rPr>
       </w:pPr>
-      <w:r>
+    </w:p>
+    <w:p>
+      <w:pPr>
         <w:rPr>
           <w:rFonts w:ascii="Arial" w:hAnsi="Arial" w:cs="Arial"/>
           <w:sz w:val="72"/>
           <w:szCs w:val="72"/>
         </w:rPr>
+      </w:pPr>
+      <w:r>
+        <w:rPr>
+          <w:rFonts w:ascii="Arial" w:hAnsi="Arial" w:cs="Arial"/>
+          <w:sz w:val="72"/>
+          <w:szCs w:val="72"/>
+        </w:rPr>
         <w:lastRenderedPageBreak/>
-        <w:t>Característica: Pagar produto ou serviço</w:t>
+        <w:t>C</w:t>
+      </w:r>
+      <w:r>
+        <w:rPr>
+          <w:rFonts w:ascii="Arial" w:hAnsi="Arial" w:cs="Arial"/>
+          <w:sz w:val="72"/>
+          <w:szCs w:val="72"/>
+        </w:rPr>
+        <w:t>enário:</w:t>
+      </w:r>
+      <w:r>
+        <w:rPr>
+          <w:rFonts w:ascii="Arial" w:hAnsi="Arial" w:cs="Arial"/>
+          <w:sz w:val="72"/>
+          <w:szCs w:val="72"/>
+        </w:rPr>
+        <w:t xml:space="preserve"> Solicitar </w:t>
+      </w:r>
+      <w:r>
+        <w:rPr>
+          <w:rFonts w:ascii="Arial" w:hAnsi="Arial" w:cs="Arial"/>
+          <w:sz w:val="72"/>
+          <w:szCs w:val="72"/>
+        </w:rPr>
+        <w:t>serviço</w:t>
+      </w:r>
+      <w:r>
+        <w:rPr>
+          <w:rFonts w:ascii="Arial" w:hAnsi="Arial" w:cs="Arial"/>
+          <w:sz w:val="72"/>
+          <w:szCs w:val="72"/>
+        </w:rPr>
+        <w:t xml:space="preserve"> </w:t>
       </w:r>
     </w:p>
     <w:p>
@@ -2633,16 +2695,16 @@
         <mc:AlternateContent>
           <mc:Choice Requires="wps">
             <w:drawing>
-              <wp:anchor distT="45720" distB="45720" distL="114300" distR="114300" simplePos="0" relativeHeight="251693056" behindDoc="0" locked="0" layoutInCell="1" allowOverlap="1" wp14:anchorId="5FBE7452" wp14:editId="4C33AD65">
+              <wp:anchor distT="45720" distB="45720" distL="114300" distR="114300" simplePos="0" relativeHeight="251693056" behindDoc="0" locked="0" layoutInCell="1" allowOverlap="1" wp14:anchorId="5FBE7452" wp14:editId="5501287B">
                 <wp:simplePos x="0" y="0"/>
                 <wp:positionH relativeFrom="column">
-                  <wp:posOffset>6278880</wp:posOffset>
+                  <wp:posOffset>6319520</wp:posOffset>
                 </wp:positionH>
                 <wp:positionV relativeFrom="paragraph">
-                  <wp:posOffset>312420</wp:posOffset>
+                  <wp:posOffset>412750</wp:posOffset>
                 </wp:positionV>
-                <wp:extent cx="1377950" cy="668655"/>
-                <wp:effectExtent l="0" t="0" r="0" b="0"/>
+                <wp:extent cx="1514475" cy="533400"/>
+                <wp:effectExtent l="0" t="0" r="9525" b="0"/>
                 <wp:wrapSquare wrapText="bothSides"/>
                 <wp:docPr id="10" name="Caixa de Texto 2"/>
                 <wp:cNvGraphicFramePr>
@@ -2657,7 +2719,7 @@
                       <wps:spPr bwMode="auto">
                         <a:xfrm>
                           <a:off x="0" y="0"/>
-                          <a:ext cx="1377950" cy="668655"/>
+                          <a:ext cx="1514475" cy="533400"/>
                         </a:xfrm>
                         <a:prstGeom prst="rect">
                           <a:avLst/>
@@ -2676,7 +2738,7 @@
                         <w:txbxContent>
                           <w:p>
                             <w:r>
-                              <w:t>Receber pagamento por produto ou serviço</w:t>
+                              <w:t xml:space="preserve">Apresenta os serviços prestados pela gráfica </w:t>
                             </w:r>
                           </w:p>
                         </w:txbxContent>
@@ -2698,12 +2760,12 @@
           </mc:Choice>
           <mc:Fallback>
             <w:pict>
-              <v:shape w14:anchorId="5FBE7452" id="_x0000_s1033" type="#_x0000_t202" style="position:absolute;margin-left:494.4pt;margin-top:24.6pt;width:108.5pt;height:52.65pt;z-index:251693056;visibility:visible;mso-wrap-style:square;mso-width-percent:0;mso-height-percent:0;mso-wrap-distance-left:9pt;mso-wrap-distance-top:3.6pt;mso-wrap-distance-right:9pt;mso-wrap-distance-bottom:3.6pt;mso-position-horizontal:absolute;mso-position-horizontal-relative:text;mso-position-vertical:absolute;mso-position-vertical-relative:text;mso-width-percent:0;mso-height-percent:0;mso-width-relative:margin;mso-height-relative:margin;v-text-anchor:top" o:gfxdata="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" fillcolor="#70ad47 [3209]" stroked="f">
+              <v:shape w14:anchorId="5FBE7452" id="_x0000_s1033" type="#_x0000_t202" style="position:absolute;margin-left:497.6pt;margin-top:32.5pt;width:119.25pt;height:42pt;z-index:251693056;visibility:visible;mso-wrap-style:square;mso-width-percent:0;mso-height-percent:0;mso-wrap-distance-left:9pt;mso-wrap-distance-top:3.6pt;mso-wrap-distance-right:9pt;mso-wrap-distance-bottom:3.6pt;mso-position-horizontal:absolute;mso-position-horizontal-relative:text;mso-position-vertical:absolute;mso-position-vertical-relative:text;mso-width-percent:0;mso-height-percent:0;mso-width-relative:margin;mso-height-relative:margin;v-text-anchor:top" o:gfxdata="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" fillcolor="#70ad47 [3209]" stroked="f">
                 <v:textbox>
                   <w:txbxContent>
                     <w:p>
                       <w:r>
-                        <w:t>Receber pagamento por produto ou serviço</w:t>
+                        <w:t xml:space="preserve">Apresenta os serviços prestados pela gráfica </w:t>
                       </w:r>
                     </w:p>
                   </w:txbxContent>
@@ -2751,22 +2813,22 @@
           <w:szCs w:val="72"/>
         </w:rPr>
       </w:pPr>
-      <w:r>
+    </w:p>
+    <w:p>
+      <w:pPr>
         <w:rPr>
           <w:rFonts w:ascii="Arial" w:hAnsi="Arial" w:cs="Arial"/>
           <w:sz w:val="72"/>
           <w:szCs w:val="72"/>
         </w:rPr>
-        <w:lastRenderedPageBreak/>
-        <w:t xml:space="preserve">Característica: </w:t>
-      </w:r>
+      </w:pPr>
       <w:r>
         <w:rPr>
           <w:rFonts w:ascii="Arial" w:hAnsi="Arial" w:cs="Arial"/>
           <w:sz w:val="72"/>
           <w:szCs w:val="72"/>
         </w:rPr>
-        <w:t xml:space="preserve">Retirar </w:t>
+        <w:t xml:space="preserve">Característica: </w:t>
       </w:r>
       <w:r>
         <w:rPr>
@@ -2774,7 +2836,23 @@
           <w:sz w:val="72"/>
           <w:szCs w:val="72"/>
         </w:rPr>
+        <w:t xml:space="preserve">Retirar </w:t>
+      </w:r>
+      <w:r>
+        <w:rPr>
+          <w:rFonts w:ascii="Arial" w:hAnsi="Arial" w:cs="Arial"/>
+          <w:sz w:val="72"/>
+          <w:szCs w:val="72"/>
+        </w:rPr>
         <w:t>produto</w:t>
+      </w:r>
+      <w:r>
+        <w:rPr>
+          <w:rFonts w:ascii="Arial" w:hAnsi="Arial" w:cs="Arial"/>
+          <w:sz w:val="72"/>
+          <w:szCs w:val="72"/>
+        </w:rPr>
+        <w:t xml:space="preserve"> ou serviço </w:t>
       </w:r>
     </w:p>
     <w:p>
@@ -2973,53 +3051,99 @@
         <w:rPr>
           <w:noProof/>
         </w:rPr>
-        <w:drawing>
-          <wp:anchor distT="0" distB="0" distL="114300" distR="114300" simplePos="0" relativeHeight="251701248" behindDoc="0" locked="0" layoutInCell="1" allowOverlap="1" wp14:anchorId="2B3F900A" wp14:editId="4085A1D4">
-            <wp:simplePos x="0" y="0"/>
-            <wp:positionH relativeFrom="column">
-              <wp:posOffset>6115154</wp:posOffset>
-            </wp:positionH>
-            <wp:positionV relativeFrom="paragraph">
-              <wp:posOffset>1403776</wp:posOffset>
-            </wp:positionV>
-            <wp:extent cx="1815152" cy="698482"/>
-            <wp:effectExtent l="0" t="0" r="0" b="6985"/>
-            <wp:wrapNone/>
-            <wp:docPr id="28" name="Picture 76"/>
-            <wp:cNvGraphicFramePr/>
-            <a:graphic xmlns:a="http://schemas.openxmlformats.org/drawingml/2006/main">
-              <a:graphicData uri="http://schemas.openxmlformats.org/drawingml/2006/picture">
-                <pic:pic xmlns:pic="http://schemas.openxmlformats.org/drawingml/2006/picture">
-                  <pic:nvPicPr>
-                    <pic:cNvPr id="76" name="Picture 76"/>
-                    <pic:cNvPicPr/>
-                  </pic:nvPicPr>
-                  <pic:blipFill>
-                    <a:blip r:embed="rId8"/>
-                    <a:stretch>
-                      <a:fillRect/>
-                    </a:stretch>
-                  </pic:blipFill>
-                  <pic:spPr>
-                    <a:xfrm>
-                      <a:off x="0" y="0"/>
-                      <a:ext cx="1834868" cy="706069"/>
-                    </a:xfrm>
-                    <a:prstGeom prst="rect">
-                      <a:avLst/>
-                    </a:prstGeom>
-                  </pic:spPr>
-                </pic:pic>
-              </a:graphicData>
-            </a:graphic>
-            <wp14:sizeRelH relativeFrom="margin">
-              <wp14:pctWidth>0</wp14:pctWidth>
-            </wp14:sizeRelH>
-            <wp14:sizeRelV relativeFrom="margin">
-              <wp14:pctHeight>0</wp14:pctHeight>
-            </wp14:sizeRelV>
-          </wp:anchor>
-        </w:drawing>
+        <mc:AlternateContent>
+          <mc:Choice Requires="wps">
+            <w:drawing>
+              <wp:anchor distT="0" distB="0" distL="114300" distR="114300" simplePos="0" relativeHeight="251700224" behindDoc="0" locked="0" layoutInCell="1" allowOverlap="1" wp14:anchorId="08E15EFC" wp14:editId="53EFC98B">
+                <wp:simplePos x="0" y="0"/>
+                <wp:positionH relativeFrom="column">
+                  <wp:posOffset>7767955</wp:posOffset>
+                </wp:positionH>
+                <wp:positionV relativeFrom="paragraph">
+                  <wp:posOffset>198755</wp:posOffset>
+                </wp:positionV>
+                <wp:extent cx="141605" cy="552450"/>
+                <wp:effectExtent l="0" t="19050" r="10795" b="38100"/>
+                <wp:wrapNone/>
+                <wp:docPr id="25" name="Shape 68"/>
+                <wp:cNvGraphicFramePr/>
+                <a:graphic xmlns:a="http://schemas.openxmlformats.org/drawingml/2006/main">
+                  <a:graphicData uri="http://schemas.microsoft.com/office/word/2010/wordprocessingShape">
+                    <wps:wsp>
+                      <wps:cNvSpPr/>
+                      <wps:spPr>
+                        <a:xfrm>
+                          <a:off x="0" y="0"/>
+                          <a:ext cx="141605" cy="552450"/>
+                        </a:xfrm>
+                        <a:custGeom>
+                          <a:avLst/>
+                          <a:gdLst/>
+                          <a:ahLst/>
+                          <a:cxnLst/>
+                          <a:rect l="0" t="0" r="0" b="0"/>
+                          <a:pathLst>
+                            <a:path w="145923" h="583692">
+                              <a:moveTo>
+                                <a:pt x="145923" y="0"/>
+                              </a:moveTo>
+                              <a:lnTo>
+                                <a:pt x="145923" y="437769"/>
+                              </a:lnTo>
+                              <a:lnTo>
+                                <a:pt x="0" y="583692"/>
+                              </a:lnTo>
+                              <a:lnTo>
+                                <a:pt x="0" y="145923"/>
+                              </a:lnTo>
+                              <a:lnTo>
+                                <a:pt x="145923" y="0"/>
+                              </a:lnTo>
+                              <a:close/>
+                            </a:path>
+                          </a:pathLst>
+                        </a:custGeom>
+                        <a:solidFill>
+                          <a:schemeClr val="accent4"/>
+                        </a:solidFill>
+                        <a:ln/>
+                      </wps:spPr>
+                      <wps:style>
+                        <a:lnRef idx="2">
+                          <a:schemeClr val="accent2"/>
+                        </a:lnRef>
+                        <a:fillRef idx="1">
+                          <a:schemeClr val="lt1"/>
+                        </a:fillRef>
+                        <a:effectRef idx="0">
+                          <a:schemeClr val="accent2"/>
+                        </a:effectRef>
+                        <a:fontRef idx="minor">
+                          <a:schemeClr val="dk1"/>
+                        </a:fontRef>
+                      </wps:style>
+                      <wps:bodyPr/>
+                    </wps:wsp>
+                  </a:graphicData>
+                </a:graphic>
+                <wp14:sizeRelH relativeFrom="margin">
+                  <wp14:pctWidth>0</wp14:pctWidth>
+                </wp14:sizeRelH>
+                <wp14:sizeRelV relativeFrom="margin">
+                  <wp14:pctHeight>0</wp14:pctHeight>
+                </wp14:sizeRelV>
+              </wp:anchor>
+            </w:drawing>
+          </mc:Choice>
+          <mc:Fallback>
+            <w:pict>
+              <v:shape w14:anchorId="171E8FF3" id="Shape 68" o:spid="_x0000_s1026" style="position:absolute;margin-left:611.65pt;margin-top:15.65pt;width:11.15pt;height:43.5pt;z-index:251700224;visibility:visible;mso-wrap-style:square;mso-width-percent:0;mso-height-percent:0;mso-wrap-distance-left:9pt;mso-wrap-distance-top:0;mso-wrap-distance-right:9pt;mso-wrap-distance-bottom:0;mso-position-horizontal:absolute;mso-position-horizontal-relative:text;mso-position-vertical:absolute;mso-position-vertical-relative:text;mso-width-percent:0;mso-height-percent:0;mso-width-relative:margin;mso-height-relative:margin;v-text-anchor:top" coordsize="145923,583692" o:gfxdata="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" path="m145923,r,437769l,583692,,145923,145923,xe" fillcolor="#ffc000 [3207]" strokecolor="#ed7d31 [3205]" strokeweight="1pt">
+                <v:stroke joinstyle="miter"/>
+                <v:path arrowok="t" textboxrect="0,0,145923,583692"/>
+              </v:shape>
+            </w:pict>
+          </mc:Fallback>
+        </mc:AlternateContent>
       </w:r>
       <w:r>
         <w:rPr>
@@ -3030,7 +3154,7 @@
         <mc:AlternateContent>
           <mc:Choice Requires="wps">
             <w:drawing>
-              <wp:anchor distT="0" distB="0" distL="114300" distR="114300" simplePos="0" relativeHeight="251704320" behindDoc="0" locked="0" layoutInCell="1" allowOverlap="1" wp14:anchorId="619E25D2" wp14:editId="0B1DC109">
+              <wp:anchor distT="0" distB="0" distL="114300" distR="114300" simplePos="0" relativeHeight="251704320" behindDoc="0" locked="0" layoutInCell="1" allowOverlap="1" wp14:anchorId="619E25D2" wp14:editId="492EE2DA">
                 <wp:simplePos x="0" y="0"/>
                 <wp:positionH relativeFrom="column">
                   <wp:posOffset>6961315</wp:posOffset>
@@ -3088,7 +3212,7 @@
           </mc:Choice>
           <mc:Fallback>
             <w:pict>
-              <v:line w14:anchorId="5F386A40" id="Conector reto 20" o:spid="_x0000_s1026" style="position:absolute;z-index:251704320;visibility:visible;mso-wrap-style:square;mso-width-percent:0;mso-height-percent:0;mso-wrap-distance-left:9pt;mso-wrap-distance-top:0;mso-wrap-distance-right:9pt;mso-wrap-distance-bottom:0;mso-position-horizontal:absolute;mso-position-horizontal-relative:text;mso-position-vertical:absolute;mso-position-vertical-relative:text;mso-width-percent:0;mso-height-percent:0;mso-width-relative:margin;mso-height-relative:margin" from="548.15pt,58.95pt" to="549.2pt,121.3pt" o:gfxdata="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" strokecolor="#4472c4 [3204]" strokeweight="1pt">
+              <v:line w14:anchorId="055DBB57" id="Conector reto 20" o:spid="_x0000_s1026" style="position:absolute;z-index:251704320;visibility:visible;mso-wrap-style:square;mso-width-percent:0;mso-height-percent:0;mso-wrap-distance-left:9pt;mso-wrap-distance-top:0;mso-wrap-distance-right:9pt;mso-wrap-distance-bottom:0;mso-position-horizontal:absolute;mso-position-horizontal-relative:text;mso-position-vertical:absolute;mso-position-vertical-relative:text;mso-width-percent:0;mso-height-percent:0;mso-width-relative:margin;mso-height-relative:margin" from="548.15pt,58.95pt" to="549.2pt,121.3pt" o:gfxdata="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" strokecolor="#4472c4 [3204]" strokeweight="1pt">
                 <v:stroke endarrowlength="long" joinstyle="miter"/>
               </v:line>
             </w:pict>
@@ -3390,7 +3514,7 @@
         <mc:AlternateContent>
           <mc:Choice Requires="wps">
             <w:drawing>
-              <wp:anchor distT="0" distB="0" distL="114300" distR="114300" simplePos="0" relativeHeight="251698176" behindDoc="0" locked="0" layoutInCell="1" allowOverlap="1" wp14:anchorId="166182A3" wp14:editId="35DD610F">
+              <wp:anchor distT="0" distB="0" distL="114300" distR="114300" simplePos="0" relativeHeight="251698176" behindDoc="0" locked="0" layoutInCell="1" allowOverlap="1" wp14:anchorId="166182A3" wp14:editId="5F2769B9">
                 <wp:simplePos x="0" y="0"/>
                 <wp:positionH relativeFrom="column">
                   <wp:posOffset>6278927</wp:posOffset>
@@ -3472,101 +3596,9 @@
           </mc:Choice>
           <mc:Fallback>
             <w:pict>
-              <v:shape w14:anchorId="6D889389" id="Shape 6590" o:spid="_x0000_s1026" style="position:absolute;margin-left:494.4pt;margin-top:26.7pt;width:117.15pt;height:32.25pt;z-index:251698176;visibility:visible;mso-wrap-style:square;mso-width-percent:0;mso-height-percent:0;mso-wrap-distance-left:9pt;mso-wrap-distance-top:0;mso-wrap-distance-right:9pt;mso-wrap-distance-bottom:0;mso-position-horizontal:absolute;mso-position-horizontal-relative:text;mso-position-vertical:absolute;mso-position-vertical-relative:text;mso-width-percent:0;mso-height-percent:0;mso-width-relative:margin;mso-height-relative:margin;v-text-anchor:top" coordsize="1481709,437769" o:gfxdata="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" path="m,l1481709,r,437769l,437769,,e" fillcolor="#ffc000 [3207]" strokecolor="#ed7d31 [3205]" strokeweight=".5pt">
+              <v:shape w14:anchorId="08F4C354" id="Shape 6590" o:spid="_x0000_s1026" style="position:absolute;margin-left:494.4pt;margin-top:26.7pt;width:117.15pt;height:32.25pt;z-index:251698176;visibility:visible;mso-wrap-style:square;mso-width-percent:0;mso-height-percent:0;mso-wrap-distance-left:9pt;mso-wrap-distance-top:0;mso-wrap-distance-right:9pt;mso-wrap-distance-bottom:0;mso-position-horizontal:absolute;mso-position-horizontal-relative:text;mso-position-vertical:absolute;mso-position-vertical-relative:text;mso-width-percent:0;mso-height-percent:0;mso-width-relative:margin;mso-height-relative:margin;v-text-anchor:top" coordsize="1481709,437769" o:gfxdata="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" path="m,l1481709,r,437769l,437769,,e" fillcolor="#ffc000 [3207]" strokecolor="#ed7d31 [3205]" strokeweight=".5pt">
                 <v:stroke joinstyle="miter"/>
                 <v:path arrowok="t" textboxrect="0,0,1481709,437769"/>
-              </v:shape>
-            </w:pict>
-          </mc:Fallback>
-        </mc:AlternateContent>
-      </w:r>
-      <w:r>
-        <w:rPr>
-          <w:noProof/>
-        </w:rPr>
-        <mc:AlternateContent>
-          <mc:Choice Requires="wps">
-            <w:drawing>
-              <wp:anchor distT="0" distB="0" distL="114300" distR="114300" simplePos="0" relativeHeight="251700224" behindDoc="0" locked="0" layoutInCell="1" allowOverlap="1" wp14:anchorId="08E15EFC" wp14:editId="4905978D">
-                <wp:simplePos x="0" y="0"/>
-                <wp:positionH relativeFrom="column">
-                  <wp:posOffset>7764780</wp:posOffset>
-                </wp:positionH>
-                <wp:positionV relativeFrom="paragraph">
-                  <wp:posOffset>194945</wp:posOffset>
-                </wp:positionV>
-                <wp:extent cx="145415" cy="583565"/>
-                <wp:effectExtent l="0" t="19050" r="26035" b="45085"/>
-                <wp:wrapNone/>
-                <wp:docPr id="25" name="Shape 68"/>
-                <wp:cNvGraphicFramePr/>
-                <a:graphic xmlns:a="http://schemas.openxmlformats.org/drawingml/2006/main">
-                  <a:graphicData uri="http://schemas.microsoft.com/office/word/2010/wordprocessingShape">
-                    <wps:wsp>
-                      <wps:cNvSpPr/>
-                      <wps:spPr>
-                        <a:xfrm>
-                          <a:off x="0" y="0"/>
-                          <a:ext cx="145415" cy="583565"/>
-                        </a:xfrm>
-                        <a:custGeom>
-                          <a:avLst/>
-                          <a:gdLst/>
-                          <a:ahLst/>
-                          <a:cxnLst/>
-                          <a:rect l="0" t="0" r="0" b="0"/>
-                          <a:pathLst>
-                            <a:path w="145923" h="583692">
-                              <a:moveTo>
-                                <a:pt x="145923" y="0"/>
-                              </a:moveTo>
-                              <a:lnTo>
-                                <a:pt x="145923" y="437769"/>
-                              </a:lnTo>
-                              <a:lnTo>
-                                <a:pt x="0" y="583692"/>
-                              </a:lnTo>
-                              <a:lnTo>
-                                <a:pt x="0" y="145923"/>
-                              </a:lnTo>
-                              <a:lnTo>
-                                <a:pt x="145923" y="0"/>
-                              </a:lnTo>
-                              <a:close/>
-                            </a:path>
-                          </a:pathLst>
-                        </a:custGeom>
-                        <a:solidFill>
-                          <a:schemeClr val="accent4"/>
-                        </a:solidFill>
-                        <a:ln/>
-                      </wps:spPr>
-                      <wps:style>
-                        <a:lnRef idx="2">
-                          <a:schemeClr val="accent2"/>
-                        </a:lnRef>
-                        <a:fillRef idx="1">
-                          <a:schemeClr val="lt1"/>
-                        </a:fillRef>
-                        <a:effectRef idx="0">
-                          <a:schemeClr val="accent2"/>
-                        </a:effectRef>
-                        <a:fontRef idx="minor">
-                          <a:schemeClr val="dk1"/>
-                        </a:fontRef>
-                      </wps:style>
-                      <wps:bodyPr/>
-                    </wps:wsp>
-                  </a:graphicData>
-                </a:graphic>
-              </wp:anchor>
-            </w:drawing>
-          </mc:Choice>
-          <mc:Fallback>
-            <w:pict>
-              <v:shape w14:anchorId="6832B0FA" id="Shape 68" o:spid="_x0000_s1026" style="position:absolute;margin-left:611.4pt;margin-top:15.35pt;width:11.45pt;height:45.95pt;z-index:251700224;visibility:visible;mso-wrap-style:square;mso-wrap-distance-left:9pt;mso-wrap-distance-top:0;mso-wrap-distance-right:9pt;mso-wrap-distance-bottom:0;mso-position-horizontal:absolute;mso-position-horizontal-relative:text;mso-position-vertical:absolute;mso-position-vertical-relative:text;v-text-anchor:top" coordsize="145923,583692" o:gfxdata="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" path="m145923,r,437769l,583692,,145923,145923,xe" fillcolor="#ffc000 [3207]" strokecolor="#ed7d31 [3205]" strokeweight="1pt">
-                <v:stroke joinstyle="miter"/>
-                <v:path arrowok="t" textboxrect="0,0,145923,583692"/>
               </v:shape>
             </w:pict>
           </mc:Fallback>
@@ -3705,22 +3737,82 @@
       <w:r>
         <w:rPr>
           <w:noProof/>
+        </w:rPr>
+        <w:drawing>
+          <wp:anchor distT="0" distB="0" distL="114300" distR="114300" simplePos="0" relativeHeight="251701248" behindDoc="0" locked="0" layoutInCell="1" allowOverlap="1" wp14:anchorId="2B3F900A" wp14:editId="46AFD3E7">
+            <wp:simplePos x="0" y="0"/>
+            <wp:positionH relativeFrom="column">
+              <wp:posOffset>6153150</wp:posOffset>
+            </wp:positionH>
+            <wp:positionV relativeFrom="paragraph">
+              <wp:posOffset>431800</wp:posOffset>
+            </wp:positionV>
+            <wp:extent cx="1815152" cy="698482"/>
+            <wp:effectExtent l="0" t="0" r="0" b="6985"/>
+            <wp:wrapNone/>
+            <wp:docPr id="28" name="Picture 76"/>
+            <wp:cNvGraphicFramePr/>
+            <a:graphic xmlns:a="http://schemas.openxmlformats.org/drawingml/2006/main">
+              <a:graphicData uri="http://schemas.openxmlformats.org/drawingml/2006/picture">
+                <pic:pic xmlns:pic="http://schemas.openxmlformats.org/drawingml/2006/picture">
+                  <pic:nvPicPr>
+                    <pic:cNvPr id="76" name="Picture 76"/>
+                    <pic:cNvPicPr/>
+                  </pic:nvPicPr>
+                  <pic:blipFill>
+                    <a:blip r:embed="rId8"/>
+                    <a:stretch>
+                      <a:fillRect/>
+                    </a:stretch>
+                  </pic:blipFill>
+                  <pic:spPr>
+                    <a:xfrm>
+                      <a:off x="0" y="0"/>
+                      <a:ext cx="1815152" cy="698482"/>
+                    </a:xfrm>
+                    <a:prstGeom prst="rect">
+                      <a:avLst/>
+                    </a:prstGeom>
+                  </pic:spPr>
+                </pic:pic>
+              </a:graphicData>
+            </a:graphic>
+            <wp14:sizeRelH relativeFrom="margin">
+              <wp14:pctWidth>0</wp14:pctWidth>
+            </wp14:sizeRelH>
+            <wp14:sizeRelV relativeFrom="margin">
+              <wp14:pctHeight>0</wp14:pctHeight>
+            </wp14:sizeRelV>
+          </wp:anchor>
+        </w:drawing>
+      </w:r>
+    </w:p>
+    <w:p>
+      <w:pPr>
+        <w:rPr>
+          <w:sz w:val="40"/>
+          <w:szCs w:val="40"/>
+        </w:rPr>
+      </w:pPr>
+      <w:r>
+        <w:rPr>
+          <w:noProof/>
           <w:sz w:val="40"/>
           <w:szCs w:val="40"/>
         </w:rPr>
         <mc:AlternateContent>
           <mc:Choice Requires="wps">
             <w:drawing>
-              <wp:anchor distT="45720" distB="45720" distL="114300" distR="114300" simplePos="0" relativeHeight="251705344" behindDoc="0" locked="0" layoutInCell="1" allowOverlap="1" wp14:anchorId="69251DEA" wp14:editId="4FF980A9">
+              <wp:anchor distT="45720" distB="45720" distL="114300" distR="114300" simplePos="0" relativeHeight="251705344" behindDoc="0" locked="0" layoutInCell="1" allowOverlap="1" wp14:anchorId="69251DEA" wp14:editId="1562C202">
                 <wp:simplePos x="0" y="0"/>
                 <wp:positionH relativeFrom="column">
-                  <wp:posOffset>6278880</wp:posOffset>
+                  <wp:posOffset>6453505</wp:posOffset>
                 </wp:positionH>
                 <wp:positionV relativeFrom="paragraph">
-                  <wp:posOffset>312420</wp:posOffset>
+                  <wp:posOffset>40640</wp:posOffset>
                 </wp:positionV>
-                <wp:extent cx="1377950" cy="668655"/>
-                <wp:effectExtent l="0" t="0" r="0" b="0"/>
+                <wp:extent cx="1276350" cy="523875"/>
+                <wp:effectExtent l="0" t="0" r="0" b="9525"/>
                 <wp:wrapSquare wrapText="bothSides"/>
                 <wp:docPr id="27" name="Caixa de Texto 2"/>
                 <wp:cNvGraphicFramePr>
@@ -3735,7 +3827,7 @@
                       <wps:spPr bwMode="auto">
                         <a:xfrm>
                           <a:off x="0" y="0"/>
-                          <a:ext cx="1377950" cy="668655"/>
+                          <a:ext cx="1276350" cy="523875"/>
                         </a:xfrm>
                         <a:prstGeom prst="rect">
                           <a:avLst/>
@@ -3776,7 +3868,7 @@
           </mc:Choice>
           <mc:Fallback>
             <w:pict>
-              <v:shape w14:anchorId="69251DEA" id="_x0000_s1036" type="#_x0000_t202" style="position:absolute;margin-left:494.4pt;margin-top:24.6pt;width:108.5pt;height:52.65pt;z-index:251705344;visibility:visible;mso-wrap-style:square;mso-width-percent:0;mso-height-percent:0;mso-wrap-distance-left:9pt;mso-wrap-distance-top:3.6pt;mso-wrap-distance-right:9pt;mso-wrap-distance-bottom:3.6pt;mso-position-horizontal:absolute;mso-position-horizontal-relative:text;mso-position-vertical:absolute;mso-position-vertical-relative:text;mso-width-percent:0;mso-height-percent:0;mso-width-relative:margin;mso-height-relative:margin;v-text-anchor:top" o:gfxdata="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" fillcolor="#70ad47 [3209]" stroked="f">
+              <v:shape w14:anchorId="69251DEA" id="_x0000_s1036" type="#_x0000_t202" style="position:absolute;margin-left:508.15pt;margin-top:3.2pt;width:100.5pt;height:41.25pt;z-index:251705344;visibility:visible;mso-wrap-style:square;mso-width-percent:0;mso-height-percent:0;mso-wrap-distance-left:9pt;mso-wrap-distance-top:3.6pt;mso-wrap-distance-right:9pt;mso-wrap-distance-bottom:3.6pt;mso-position-horizontal:absolute;mso-position-horizontal-relative:text;mso-position-vertical:absolute;mso-position-vertical-relative:text;mso-width-percent:0;mso-height-percent:0;mso-width-relative:margin;mso-height-relative:margin;v-text-anchor:top" o:gfxdata="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" fillcolor="#70ad47 [3209]" stroked="f">
                 <v:textbox>
                   <w:txbxContent>
                     <w:p>
@@ -3796,30 +3888,631 @@
     <w:p>
       <w:pPr>
         <w:rPr>
-          <w:sz w:val="40"/>
-          <w:szCs w:val="40"/>
-        </w:rPr>
-      </w:pPr>
-    </w:p>
-    <w:p>
-      <w:pPr>
-        <w:jc w:val="center"/>
-        <w:rPr>
           <w:rFonts w:ascii="Arial" w:hAnsi="Arial" w:cs="Arial"/>
           <w:sz w:val="72"/>
           <w:szCs w:val="72"/>
         </w:rPr>
       </w:pPr>
-    </w:p>
-    <w:p>
-      <w:pPr>
-        <w:jc w:val="center"/>
+      <w:r>
         <w:rPr>
           <w:rFonts w:ascii="Arial" w:hAnsi="Arial" w:cs="Arial"/>
           <w:sz w:val="72"/>
           <w:szCs w:val="72"/>
         </w:rPr>
-      </w:pPr>
+        <w:lastRenderedPageBreak/>
+        <w:t>R</w:t>
+      </w:r>
+      <w:r>
+        <w:rPr>
+          <w:rFonts w:ascii="Arial" w:hAnsi="Arial" w:cs="Arial"/>
+          <w:sz w:val="72"/>
+          <w:szCs w:val="72"/>
+        </w:rPr>
+        <w:t>esumo</w:t>
+      </w:r>
+      <w:r>
+        <w:rPr>
+          <w:rFonts w:ascii="Arial" w:hAnsi="Arial" w:cs="Arial"/>
+          <w:sz w:val="72"/>
+          <w:szCs w:val="72"/>
+        </w:rPr>
+        <w:t>:</w:t>
+      </w:r>
+    </w:p>
+    <w:p>
+      <w:r>
+        <w:t xml:space="preserve"> </w:t>
+      </w:r>
+    </w:p>
+    <w:p>
+      <w:pPr>
+        <w:pStyle w:val="PargrafodaLista"/>
+        <w:ind w:left="1440"/>
+      </w:pPr>
+      <w:r>
+        <w:rPr>
+          <w:b/>
+          <w:bCs/>
+          <w:noProof/>
+        </w:rPr>
+        <mc:AlternateContent>
+          <mc:Choice Requires="wps">
+            <w:drawing>
+              <wp:anchor distT="45720" distB="45720" distL="114300" distR="114300" simplePos="0" relativeHeight="251711488" behindDoc="0" locked="0" layoutInCell="1" allowOverlap="1" wp14:anchorId="5CB55007" wp14:editId="38744D0E">
+                <wp:simplePos x="0" y="0"/>
+                <wp:positionH relativeFrom="margin">
+                  <wp:posOffset>4567555</wp:posOffset>
+                </wp:positionH>
+                <wp:positionV relativeFrom="paragraph">
+                  <wp:posOffset>13335</wp:posOffset>
+                </wp:positionV>
+                <wp:extent cx="3981450" cy="923925"/>
+                <wp:effectExtent l="0" t="0" r="19050" b="28575"/>
+                <wp:wrapSquare wrapText="bothSides"/>
+                <wp:docPr id="35" name="Caixa de Texto 2"/>
+                <wp:cNvGraphicFramePr>
+                  <a:graphicFrameLocks xmlns:a="http://schemas.openxmlformats.org/drawingml/2006/main"/>
+                </wp:cNvGraphicFramePr>
+                <a:graphic xmlns:a="http://schemas.openxmlformats.org/drawingml/2006/main">
+                  <a:graphicData uri="http://schemas.microsoft.com/office/word/2010/wordprocessingShape">
+                    <wps:wsp>
+                      <wps:cNvSpPr txBox="1">
+                        <a:spLocks noChangeArrowheads="1"/>
+                      </wps:cNvSpPr>
+                      <wps:spPr bwMode="auto">
+                        <a:xfrm>
+                          <a:off x="0" y="0"/>
+                          <a:ext cx="3981450" cy="923925"/>
+                        </a:xfrm>
+                        <a:prstGeom prst="rect">
+                          <a:avLst/>
+                        </a:prstGeom>
+                        <a:solidFill>
+                          <a:srgbClr val="FFFFFF"/>
+                        </a:solidFill>
+                        <a:ln w="9525">
+                          <a:solidFill>
+                            <a:srgbClr val="000000"/>
+                          </a:solidFill>
+                          <a:miter lim="800000"/>
+                          <a:headEnd/>
+                          <a:tailEnd/>
+                        </a:ln>
+                      </wps:spPr>
+                      <wps:txbx>
+                        <w:txbxContent>
+                          <w:p>
+                            <w:r>
+                              <w:rPr>
+                                <w:b/>
+                                <w:bCs/>
+                              </w:rPr>
+                              <w:t>Cenário:</w:t>
+                            </w:r>
+                            <w:r>
+                              <w:rPr>
+                                <w:b/>
+                                <w:bCs/>
+                              </w:rPr>
+                              <w:t xml:space="preserve"> </w:t>
+                            </w:r>
+                            <w:r>
+                              <w:t xml:space="preserve">Solicitar </w:t>
+                            </w:r>
+                            <w:r>
+                              <w:t>serviço</w:t>
+                            </w:r>
+                            <w:r>
+                              <w:t>:</w:t>
+                            </w:r>
+                          </w:p>
+                          <w:p>
+                            <w:pPr>
+                              <w:pStyle w:val="PargrafodaLista"/>
+                              <w:numPr>
+                                <w:ilvl w:val="0"/>
+                                <w:numId w:val="2"/>
+                              </w:numPr>
+                            </w:pPr>
+                            <w:r>
+                              <w:t>Capacidade do Atendente:</w:t>
+                            </w:r>
+                          </w:p>
+                          <w:p>
+                            <w:pPr>
+                              <w:pStyle w:val="PargrafodaLista"/>
+                              <w:numPr>
+                                <w:ilvl w:val="1"/>
+                                <w:numId w:val="2"/>
+                              </w:numPr>
+                            </w:pPr>
+                            <w:r>
+                              <w:t xml:space="preserve">Apresenta os serviços prestados pela gráfica </w:t>
+                            </w:r>
+                          </w:p>
+                          <w:p>
+                            <w:pPr>
+                              <w:pStyle w:val="PargrafodaLista"/>
+                              <w:ind w:left="1440"/>
+                            </w:pPr>
+                          </w:p>
+                        </w:txbxContent>
+                      </wps:txbx>
+                      <wps:bodyPr rot="0" vert="horz" wrap="square" lIns="91440" tIns="45720" rIns="91440" bIns="45720" anchor="t" anchorCtr="0">
+                        <a:noAutofit/>
+                      </wps:bodyPr>
+                    </wps:wsp>
+                  </a:graphicData>
+                </a:graphic>
+                <wp14:sizeRelH relativeFrom="margin">
+                  <wp14:pctWidth>0</wp14:pctWidth>
+                </wp14:sizeRelH>
+                <wp14:sizeRelV relativeFrom="margin">
+                  <wp14:pctHeight>0</wp14:pctHeight>
+                </wp14:sizeRelV>
+              </wp:anchor>
+            </w:drawing>
+          </mc:Choice>
+          <mc:Fallback>
+            <w:pict>
+              <v:shape w14:anchorId="5CB55007" id="_x0000_s1037" type="#_x0000_t202" style="position:absolute;left:0;text-align:left;margin-left:359.65pt;margin-top:1.05pt;width:313.5pt;height:72.75pt;z-index:251711488;visibility:visible;mso-wrap-style:square;mso-width-percent:0;mso-height-percent:0;mso-wrap-distance-left:9pt;mso-wrap-distance-top:3.6pt;mso-wrap-distance-right:9pt;mso-wrap-distance-bottom:3.6pt;mso-position-horizontal:absolute;mso-position-horizontal-relative:margin;mso-position-vertical:absolute;mso-position-vertical-relative:text;mso-width-percent:0;mso-height-percent:0;mso-width-relative:margin;mso-height-relative:margin;v-text-anchor:top" o:gfxdata="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">
+                <v:textbox>
+                  <w:txbxContent>
+                    <w:p>
+                      <w:r>
+                        <w:rPr>
+                          <w:b/>
+                          <w:bCs/>
+                        </w:rPr>
+                        <w:t>Cenário:</w:t>
+                      </w:r>
+                      <w:r>
+                        <w:rPr>
+                          <w:b/>
+                          <w:bCs/>
+                        </w:rPr>
+                        <w:t xml:space="preserve"> </w:t>
+                      </w:r>
+                      <w:r>
+                        <w:t xml:space="preserve">Solicitar </w:t>
+                      </w:r>
+                      <w:r>
+                        <w:t>serviço</w:t>
+                      </w:r>
+                      <w:r>
+                        <w:t>:</w:t>
+                      </w:r>
+                    </w:p>
+                    <w:p>
+                      <w:pPr>
+                        <w:pStyle w:val="PargrafodaLista"/>
+                        <w:numPr>
+                          <w:ilvl w:val="0"/>
+                          <w:numId w:val="2"/>
+                        </w:numPr>
+                      </w:pPr>
+                      <w:r>
+                        <w:t>Capacidade do Atendente:</w:t>
+                      </w:r>
+                    </w:p>
+                    <w:p>
+                      <w:pPr>
+                        <w:pStyle w:val="PargrafodaLista"/>
+                        <w:numPr>
+                          <w:ilvl w:val="1"/>
+                          <w:numId w:val="2"/>
+                        </w:numPr>
+                      </w:pPr>
+                      <w:r>
+                        <w:t xml:space="preserve">Apresenta os serviços prestados pela gráfica </w:t>
+                      </w:r>
+                    </w:p>
+                    <w:p>
+                      <w:pPr>
+                        <w:pStyle w:val="PargrafodaLista"/>
+                        <w:ind w:left="1440"/>
+                      </w:pPr>
+                    </w:p>
+                  </w:txbxContent>
+                </v:textbox>
+                <w10:wrap type="square" anchorx="margin"/>
+              </v:shape>
+            </w:pict>
+          </mc:Fallback>
+        </mc:AlternateContent>
+      </w:r>
+      <w:r>
+        <w:rPr>
+          <w:b/>
+          <w:bCs/>
+          <w:noProof/>
+        </w:rPr>
+        <mc:AlternateContent>
+          <mc:Choice Requires="wps">
+            <w:drawing>
+              <wp:anchor distT="45720" distB="45720" distL="114300" distR="114300" simplePos="0" relativeHeight="251709440" behindDoc="0" locked="0" layoutInCell="1" allowOverlap="1" wp14:anchorId="126290B3" wp14:editId="31AD9962">
+                <wp:simplePos x="0" y="0"/>
+                <wp:positionH relativeFrom="margin">
+                  <wp:align>left</wp:align>
+                </wp:positionH>
+                <wp:positionV relativeFrom="paragraph">
+                  <wp:posOffset>13335</wp:posOffset>
+                </wp:positionV>
+                <wp:extent cx="3228975" cy="895350"/>
+                <wp:effectExtent l="0" t="0" r="28575" b="19050"/>
+                <wp:wrapSquare wrapText="bothSides"/>
+                <wp:docPr id="34" name="Caixa de Texto 2"/>
+                <wp:cNvGraphicFramePr>
+                  <a:graphicFrameLocks xmlns:a="http://schemas.openxmlformats.org/drawingml/2006/main"/>
+                </wp:cNvGraphicFramePr>
+                <a:graphic xmlns:a="http://schemas.openxmlformats.org/drawingml/2006/main">
+                  <a:graphicData uri="http://schemas.microsoft.com/office/word/2010/wordprocessingShape">
+                    <wps:wsp>
+                      <wps:cNvSpPr txBox="1">
+                        <a:spLocks noChangeArrowheads="1"/>
+                      </wps:cNvSpPr>
+                      <wps:spPr bwMode="auto">
+                        <a:xfrm>
+                          <a:off x="0" y="0"/>
+                          <a:ext cx="3228975" cy="895350"/>
+                        </a:xfrm>
+                        <a:prstGeom prst="rect">
+                          <a:avLst/>
+                        </a:prstGeom>
+                        <a:solidFill>
+                          <a:srgbClr val="FFFFFF"/>
+                        </a:solidFill>
+                        <a:ln w="9525">
+                          <a:solidFill>
+                            <a:srgbClr val="000000"/>
+                          </a:solidFill>
+                          <a:miter lim="800000"/>
+                          <a:headEnd/>
+                          <a:tailEnd/>
+                        </a:ln>
+                      </wps:spPr>
+                      <wps:txbx>
+                        <w:txbxContent>
+                          <w:p>
+                            <w:r>
+                              <w:rPr>
+                                <w:b/>
+                                <w:bCs/>
+                              </w:rPr>
+                              <w:t>Cenário:</w:t>
+                            </w:r>
+                            <w:r>
+                              <w:rPr>
+                                <w:b/>
+                                <w:bCs/>
+                              </w:rPr>
+                              <w:t xml:space="preserve"> </w:t>
+                            </w:r>
+                            <w:r>
+                              <w:t>Solicitar produto</w:t>
+                            </w:r>
+                            <w:r>
+                              <w:t>:</w:t>
+                            </w:r>
+                          </w:p>
+                          <w:p>
+                            <w:pPr>
+                              <w:pStyle w:val="PargrafodaLista"/>
+                              <w:numPr>
+                                <w:ilvl w:val="0"/>
+                                <w:numId w:val="2"/>
+                              </w:numPr>
+                            </w:pPr>
+                            <w:r>
+                              <w:t>Capacidade do Atendente:</w:t>
+                            </w:r>
+                          </w:p>
+                          <w:p>
+                            <w:pPr>
+                              <w:pStyle w:val="PargrafodaLista"/>
+                              <w:numPr>
+                                <w:ilvl w:val="1"/>
+                                <w:numId w:val="2"/>
+                              </w:numPr>
+                            </w:pPr>
+                            <w:r>
+                              <w:t>Apresentar os produtos da gráfica</w:t>
+                            </w:r>
+                          </w:p>
+                        </w:txbxContent>
+                      </wps:txbx>
+                      <wps:bodyPr rot="0" vert="horz" wrap="square" lIns="91440" tIns="45720" rIns="91440" bIns="45720" anchor="t" anchorCtr="0">
+                        <a:noAutofit/>
+                      </wps:bodyPr>
+                    </wps:wsp>
+                  </a:graphicData>
+                </a:graphic>
+                <wp14:sizeRelH relativeFrom="margin">
+                  <wp14:pctWidth>0</wp14:pctWidth>
+                </wp14:sizeRelH>
+                <wp14:sizeRelV relativeFrom="margin">
+                  <wp14:pctHeight>0</wp14:pctHeight>
+                </wp14:sizeRelV>
+              </wp:anchor>
+            </w:drawing>
+          </mc:Choice>
+          <mc:Fallback>
+            <w:pict>
+              <v:shape w14:anchorId="126290B3" id="_x0000_s1038" type="#_x0000_t202" style="position:absolute;left:0;text-align:left;margin-left:0;margin-top:1.05pt;width:254.25pt;height:70.5pt;z-index:251709440;visibility:visible;mso-wrap-style:square;mso-width-percent:0;mso-height-percent:0;mso-wrap-distance-left:9pt;mso-wrap-distance-top:3.6pt;mso-wrap-distance-right:9pt;mso-wrap-distance-bottom:3.6pt;mso-position-horizontal:left;mso-position-horizontal-relative:margin;mso-position-vertical:absolute;mso-position-vertical-relative:text;mso-width-percent:0;mso-height-percent:0;mso-width-relative:margin;mso-height-relative:margin;v-text-anchor:top" o:gfxdata="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">
+                <v:textbox>
+                  <w:txbxContent>
+                    <w:p>
+                      <w:r>
+                        <w:rPr>
+                          <w:b/>
+                          <w:bCs/>
+                        </w:rPr>
+                        <w:t>Cenário:</w:t>
+                      </w:r>
+                      <w:r>
+                        <w:rPr>
+                          <w:b/>
+                          <w:bCs/>
+                        </w:rPr>
+                        <w:t xml:space="preserve"> </w:t>
+                      </w:r>
+                      <w:r>
+                        <w:t>Solicitar produto</w:t>
+                      </w:r>
+                      <w:r>
+                        <w:t>:</w:t>
+                      </w:r>
+                    </w:p>
+                    <w:p>
+                      <w:pPr>
+                        <w:pStyle w:val="PargrafodaLista"/>
+                        <w:numPr>
+                          <w:ilvl w:val="0"/>
+                          <w:numId w:val="2"/>
+                        </w:numPr>
+                      </w:pPr>
+                      <w:r>
+                        <w:t>Capacidade do Atendente:</w:t>
+                      </w:r>
+                    </w:p>
+                    <w:p>
+                      <w:pPr>
+                        <w:pStyle w:val="PargrafodaLista"/>
+                        <w:numPr>
+                          <w:ilvl w:val="1"/>
+                          <w:numId w:val="2"/>
+                        </w:numPr>
+                      </w:pPr>
+                      <w:r>
+                        <w:t>Apresentar os produtos da gráfica</w:t>
+                      </w:r>
+                    </w:p>
+                  </w:txbxContent>
+                </v:textbox>
+                <w10:wrap type="square" anchorx="margin"/>
+              </v:shape>
+            </w:pict>
+          </mc:Fallback>
+        </mc:AlternateContent>
+      </w:r>
+    </w:p>
+    <w:p/>
+    <w:p/>
+    <w:p>
+      <w:pPr>
+        <w:ind w:left="360"/>
+      </w:pPr>
+      <w:r>
+        <w:t xml:space="preserve"> </w:t>
+      </w:r>
+    </w:p>
+    <w:p>
+      <w:pPr>
+        <w:ind w:left="360"/>
+      </w:pPr>
+    </w:p>
+    <w:p>
+      <w:pPr>
+        <w:ind w:left="360"/>
+      </w:pPr>
+      <w:r>
+        <w:rPr>
+          <w:b/>
+          <w:bCs/>
+          <w:noProof/>
+        </w:rPr>
+        <mc:AlternateContent>
+          <mc:Choice Requires="wps">
+            <w:drawing>
+              <wp:anchor distT="45720" distB="45720" distL="114300" distR="114300" simplePos="0" relativeHeight="251713536" behindDoc="0" locked="0" layoutInCell="1" allowOverlap="1" wp14:anchorId="6344D8BA" wp14:editId="3493C2C0">
+                <wp:simplePos x="0" y="0"/>
+                <wp:positionH relativeFrom="margin">
+                  <wp:align>left</wp:align>
+                </wp:positionH>
+                <wp:positionV relativeFrom="paragraph">
+                  <wp:posOffset>102870</wp:posOffset>
+                </wp:positionV>
+                <wp:extent cx="3257550" cy="1028700"/>
+                <wp:effectExtent l="0" t="0" r="19050" b="19050"/>
+                <wp:wrapSquare wrapText="bothSides"/>
+                <wp:docPr id="36" name="Caixa de Texto 2"/>
+                <wp:cNvGraphicFramePr>
+                  <a:graphicFrameLocks xmlns:a="http://schemas.openxmlformats.org/drawingml/2006/main"/>
+                </wp:cNvGraphicFramePr>
+                <a:graphic xmlns:a="http://schemas.openxmlformats.org/drawingml/2006/main">
+                  <a:graphicData uri="http://schemas.microsoft.com/office/word/2010/wordprocessingShape">
+                    <wps:wsp>
+                      <wps:cNvSpPr txBox="1">
+                        <a:spLocks noChangeArrowheads="1"/>
+                      </wps:cNvSpPr>
+                      <wps:spPr bwMode="auto">
+                        <a:xfrm>
+                          <a:off x="0" y="0"/>
+                          <a:ext cx="3257550" cy="1028700"/>
+                        </a:xfrm>
+                        <a:prstGeom prst="rect">
+                          <a:avLst/>
+                        </a:prstGeom>
+                        <a:solidFill>
+                          <a:srgbClr val="FFFFFF"/>
+                        </a:solidFill>
+                        <a:ln w="9525">
+                          <a:solidFill>
+                            <a:srgbClr val="000000"/>
+                          </a:solidFill>
+                          <a:miter lim="800000"/>
+                          <a:headEnd/>
+                          <a:tailEnd/>
+                        </a:ln>
+                      </wps:spPr>
+                      <wps:txbx>
+                        <w:txbxContent>
+                          <w:p>
+                            <w:pPr>
+                              <w:rPr>
+                                <w:rFonts w:ascii="Arial" w:hAnsi="Arial" w:cs="Arial"/>
+                                <w:sz w:val="72"/>
+                                <w:szCs w:val="72"/>
+                              </w:rPr>
+                            </w:pPr>
+                            <w:r>
+                              <w:rPr>
+                                <w:b/>
+                                <w:bCs/>
+                              </w:rPr>
+                              <w:t>Cenário:</w:t>
+                            </w:r>
+                            <w:r>
+                              <w:rPr>
+                                <w:b/>
+                                <w:bCs/>
+                              </w:rPr>
+                              <w:t xml:space="preserve"> </w:t>
+                            </w:r>
+                            <w:r>
+                              <w:t>Retirar produto ou serviço</w:t>
+                            </w:r>
+                            <w:r>
+                              <w:t>:</w:t>
+                            </w:r>
+                          </w:p>
+                          <w:p>
+                            <w:pPr>
+                              <w:pStyle w:val="PargrafodaLista"/>
+                              <w:numPr>
+                                <w:ilvl w:val="0"/>
+                                <w:numId w:val="2"/>
+                              </w:numPr>
+                            </w:pPr>
+                            <w:r>
+                              <w:t>Capacidade do Atendente:</w:t>
+                            </w:r>
+                          </w:p>
+                          <w:p>
+                            <w:pPr>
+                              <w:pStyle w:val="PargrafodaLista"/>
+                              <w:numPr>
+                                <w:ilvl w:val="1"/>
+                                <w:numId w:val="2"/>
+                              </w:numPr>
+                            </w:pPr>
+                            <w:r>
+                              <w:t xml:space="preserve">Tratar saída do produto </w:t>
+                            </w:r>
+                          </w:p>
+                          <w:p>
+                            <w:pPr>
+                              <w:ind w:left="1080"/>
+                            </w:pPr>
+                          </w:p>
+                        </w:txbxContent>
+                      </wps:txbx>
+                      <wps:bodyPr rot="0" vert="horz" wrap="square" lIns="91440" tIns="45720" rIns="91440" bIns="45720" anchor="t" anchorCtr="0">
+                        <a:noAutofit/>
+                      </wps:bodyPr>
+                    </wps:wsp>
+                  </a:graphicData>
+                </a:graphic>
+                <wp14:sizeRelH relativeFrom="margin">
+                  <wp14:pctWidth>0</wp14:pctWidth>
+                </wp14:sizeRelH>
+                <wp14:sizeRelV relativeFrom="margin">
+                  <wp14:pctHeight>0</wp14:pctHeight>
+                </wp14:sizeRelV>
+              </wp:anchor>
+            </w:drawing>
+          </mc:Choice>
+          <mc:Fallback>
+            <w:pict>
+              <v:shape w14:anchorId="6344D8BA" id="_x0000_s1039" type="#_x0000_t202" style="position:absolute;left:0;text-align:left;margin-left:0;margin-top:8.1pt;width:256.5pt;height:81pt;z-index:251713536;visibility:visible;mso-wrap-style:square;mso-width-percent:0;mso-height-percent:0;mso-wrap-distance-left:9pt;mso-wrap-distance-top:3.6pt;mso-wrap-distance-right:9pt;mso-wrap-distance-bottom:3.6pt;mso-position-horizontal:left;mso-position-horizontal-relative:margin;mso-position-vertical:absolute;mso-position-vertical-relative:text;mso-width-percent:0;mso-height-percent:0;mso-width-relative:margin;mso-height-relative:margin;v-text-anchor:top" o:gfxdata="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">
+                <v:textbox>
+                  <w:txbxContent>
+                    <w:p>
+                      <w:pPr>
+                        <w:rPr>
+                          <w:rFonts w:ascii="Arial" w:hAnsi="Arial" w:cs="Arial"/>
+                          <w:sz w:val="72"/>
+                          <w:szCs w:val="72"/>
+                        </w:rPr>
+                      </w:pPr>
+                      <w:r>
+                        <w:rPr>
+                          <w:b/>
+                          <w:bCs/>
+                        </w:rPr>
+                        <w:t>Cenário:</w:t>
+                      </w:r>
+                      <w:r>
+                        <w:rPr>
+                          <w:b/>
+                          <w:bCs/>
+                        </w:rPr>
+                        <w:t xml:space="preserve"> </w:t>
+                      </w:r>
+                      <w:r>
+                        <w:t>Retirar produto ou serviço</w:t>
+                      </w:r>
+                      <w:r>
+                        <w:t>:</w:t>
+                      </w:r>
+                    </w:p>
+                    <w:p>
+                      <w:pPr>
+                        <w:pStyle w:val="PargrafodaLista"/>
+                        <w:numPr>
+                          <w:ilvl w:val="0"/>
+                          <w:numId w:val="2"/>
+                        </w:numPr>
+                      </w:pPr>
+                      <w:r>
+                        <w:t>Capacidade do Atendente:</w:t>
+                      </w:r>
+                    </w:p>
+                    <w:p>
+                      <w:pPr>
+                        <w:pStyle w:val="PargrafodaLista"/>
+                        <w:numPr>
+                          <w:ilvl w:val="1"/>
+                          <w:numId w:val="2"/>
+                        </w:numPr>
+                      </w:pPr>
+                      <w:r>
+                        <w:t xml:space="preserve">Tratar saída do produto </w:t>
+                      </w:r>
+                    </w:p>
+                    <w:p>
+                      <w:pPr>
+                        <w:ind w:left="1080"/>
+                      </w:pPr>
+                    </w:p>
+                  </w:txbxContent>
+                </v:textbox>
+                <w10:wrap type="square" anchorx="margin"/>
+              </v:shape>
+            </w:pict>
+          </mc:Fallback>
+        </mc:AlternateContent>
+      </w:r>
     </w:p>
     <w:sectPr>
       <w:pgSz w:w="16838" w:h="11906" w:orient="landscape"/>
@@ -3884,6 +4577,119 @@
 <file path=word/numbering.xml><?xml version="1.0" encoding="utf-8"?>
 <w:numbering xmlns:wpc="http://schemas.microsoft.com/office/word/2010/wordprocessingCanvas" xmlns:cx="http://schemas.microsoft.com/office/drawing/2014/chartex" xmlns:cx1="http://schemas.microsoft.com/office/drawing/2015/9/8/chartex" xmlns:cx2="http://schemas.microsoft.com/office/drawing/2015/10/21/chartex" xmlns:cx3="http://schemas.microsoft.com/office/drawing/2016/5/9/chartex" xmlns:cx4="http://schemas.microsoft.com/office/drawing/2016/5/10/chartex" xmlns:cx5="http://schemas.microsoft.com/office/drawing/2016/5/11/chartex" xmlns:cx6="http://schemas.microsoft.com/office/drawing/2016/5/12/chartex" xmlns:cx7="http://schemas.microsoft.com/office/drawing/2016/5/13/chartex" xmlns:cx8="http://schemas.microsoft.com/office/drawing/2016/5/14/chartex" xmlns:mc="http://schemas.openxmlformats.org/markup-compatibility/2006" xmlns:aink="http://schemas.microsoft.com/office/drawing/2016/ink" xmlns:am3d="http://schemas.microsoft.com/office/drawing/2017/model3d" xmlns:o="urn:schemas-microsoft-com:office:office" xmlns:r="http://schemas.openxmlformats.org/officeDocument/2006/relationships" xmlns:m="http://schemas.openxmlformats.org/officeDocument/2006/math" xmlns:v="urn:schemas-microsoft-com:vml" xmlns:wp14="http://schemas.microsoft.com/office/word/2010/wordprocessingDrawing" xmlns:wp="http://schemas.openxmlformats.org/drawingml/2006/wordprocessingDrawing" xmlns:w10="urn:schemas-microsoft-com:office:word" xmlns:w="http://schemas.openxmlformats.org/wordprocessingml/2006/main" xmlns:w14="http://schemas.microsoft.com/office/word/2010/wordml" xmlns:w15="http://schemas.microsoft.com/office/word/2012/wordml" xmlns:w16cex="http://schemas.microsoft.com/office/word/2018/wordml/cex" xmlns:w16cid="http://schemas.microsoft.com/office/word/2016/wordml/cid" xmlns:w16="http://schemas.microsoft.com/office/word/2018/wordml" xmlns:w16se="http://schemas.microsoft.com/office/word/2015/wordml/symex" xmlns:wpg="http://schemas.microsoft.com/office/word/2010/wordprocessingGroup" xmlns:wpi="http://schemas.microsoft.com/office/word/2010/wordprocessingInk" xmlns:wne="http://schemas.microsoft.com/office/word/2006/wordml" xmlns:wps="http://schemas.microsoft.com/office/word/2010/wordprocessingShape" mc:Ignorable="w14 w15 w16se w16cid w16 w16cex wp14">
   <w:abstractNum w:abstractNumId="0" w15:restartNumberingAfterBreak="0">
+    <w:nsid w:val="25420AB3"/>
+    <w:multiLevelType w:val="multilevel"/>
+    <w:tmpl w:val="04160021"/>
+    <w:lvl w:ilvl="0">
+      <w:start w:val="1"/>
+      <w:numFmt w:val="bullet"/>
+      <w:lvlText w:val=""/>
+      <w:lvlJc w:val="left"/>
+      <w:pPr>
+        <w:ind w:left="360" w:hanging="360"/>
+      </w:pPr>
+      <w:rPr>
+        <w:rFonts w:ascii="Wingdings" w:hAnsi="Wingdings" w:cs="Wingdings" w:hint="default"/>
+      </w:rPr>
+    </w:lvl>
+    <w:lvl w:ilvl="1">
+      <w:start w:val="1"/>
+      <w:numFmt w:val="bullet"/>
+      <w:lvlText w:val=""/>
+      <w:lvlJc w:val="left"/>
+      <w:pPr>
+        <w:ind w:left="720" w:hanging="360"/>
+      </w:pPr>
+      <w:rPr>
+        <w:rFonts w:ascii="Wingdings" w:hAnsi="Wingdings" w:cs="Wingdings" w:hint="default"/>
+      </w:rPr>
+    </w:lvl>
+    <w:lvl w:ilvl="2">
+      <w:start w:val="1"/>
+      <w:numFmt w:val="bullet"/>
+      <w:lvlText w:val=""/>
+      <w:lvlJc w:val="left"/>
+      <w:pPr>
+        <w:ind w:left="1080" w:hanging="360"/>
+      </w:pPr>
+      <w:rPr>
+        <w:rFonts w:ascii="Wingdings" w:hAnsi="Wingdings" w:cs="Wingdings" w:hint="default"/>
+      </w:rPr>
+    </w:lvl>
+    <w:lvl w:ilvl="3">
+      <w:start w:val="1"/>
+      <w:numFmt w:val="bullet"/>
+      <w:lvlText w:val=""/>
+      <w:lvlJc w:val="left"/>
+      <w:pPr>
+        <w:ind w:left="1440" w:hanging="360"/>
+      </w:pPr>
+      <w:rPr>
+        <w:rFonts w:ascii="Symbol" w:hAnsi="Symbol" w:cs="Symbol" w:hint="default"/>
+      </w:rPr>
+    </w:lvl>
+    <w:lvl w:ilvl="4">
+      <w:start w:val="1"/>
+      <w:numFmt w:val="bullet"/>
+      <w:lvlText w:val=""/>
+      <w:lvlJc w:val="left"/>
+      <w:pPr>
+        <w:ind w:left="1800" w:hanging="360"/>
+      </w:pPr>
+      <w:rPr>
+        <w:rFonts w:ascii="Symbol" w:hAnsi="Symbol" w:cs="Symbol" w:hint="default"/>
+      </w:rPr>
+    </w:lvl>
+    <w:lvl w:ilvl="5">
+      <w:start w:val="1"/>
+      <w:numFmt w:val="bullet"/>
+      <w:lvlText w:val=""/>
+      <w:lvlJc w:val="left"/>
+      <w:pPr>
+        <w:ind w:left="2160" w:hanging="360"/>
+      </w:pPr>
+      <w:rPr>
+        <w:rFonts w:ascii="Wingdings" w:hAnsi="Wingdings" w:cs="Wingdings" w:hint="default"/>
+      </w:rPr>
+    </w:lvl>
+    <w:lvl w:ilvl="6">
+      <w:start w:val="1"/>
+      <w:numFmt w:val="bullet"/>
+      <w:lvlText w:val=""/>
+      <w:lvlJc w:val="left"/>
+      <w:pPr>
+        <w:ind w:left="2520" w:hanging="360"/>
+      </w:pPr>
+      <w:rPr>
+        <w:rFonts w:ascii="Wingdings" w:hAnsi="Wingdings" w:cs="Wingdings" w:hint="default"/>
+      </w:rPr>
+    </w:lvl>
+    <w:lvl w:ilvl="7">
+      <w:start w:val="1"/>
+      <w:numFmt w:val="bullet"/>
+      <w:lvlText w:val=""/>
+      <w:lvlJc w:val="left"/>
+      <w:pPr>
+        <w:ind w:left="2880" w:hanging="360"/>
+      </w:pPr>
+      <w:rPr>
+        <w:rFonts w:ascii="Symbol" w:hAnsi="Symbol" w:cs="Symbol" w:hint="default"/>
+      </w:rPr>
+    </w:lvl>
+    <w:lvl w:ilvl="8">
+      <w:start w:val="1"/>
+      <w:numFmt w:val="bullet"/>
+      <w:lvlText w:val=""/>
+      <w:lvlJc w:val="left"/>
+      <w:pPr>
+        <w:ind w:left="3240" w:hanging="360"/>
+      </w:pPr>
+      <w:rPr>
+        <w:rFonts w:ascii="Symbol" w:hAnsi="Symbol" w:cs="Symbol" w:hint="default"/>
+      </w:rPr>
+    </w:lvl>
+  </w:abstractNum>
+  <w:abstractNum w:abstractNumId="1" w15:restartNumberingAfterBreak="0">
     <w:nsid w:val="3D3257BE"/>
     <w:multiLevelType w:val="hybridMultilevel"/>
     <w:tmpl w:val="CA84E39A"/>
@@ -3969,7 +4775,126 @@
       </w:pPr>
     </w:lvl>
   </w:abstractNum>
+  <w:abstractNum w:abstractNumId="2" w15:restartNumberingAfterBreak="0">
+    <w:nsid w:val="747A2B20"/>
+    <w:multiLevelType w:val="hybridMultilevel"/>
+    <w:tmpl w:val="474482EA"/>
+    <w:lvl w:ilvl="0" w:tplc="04160001">
+      <w:start w:val="1"/>
+      <w:numFmt w:val="bullet"/>
+      <w:lvlText w:val=""/>
+      <w:lvlJc w:val="left"/>
+      <w:pPr>
+        <w:ind w:left="720" w:hanging="360"/>
+      </w:pPr>
+      <w:rPr>
+        <w:rFonts w:ascii="Symbol" w:hAnsi="Symbol" w:hint="default"/>
+      </w:rPr>
+    </w:lvl>
+    <w:lvl w:ilvl="1" w:tplc="04160001">
+      <w:start w:val="1"/>
+      <w:numFmt w:val="bullet"/>
+      <w:lvlText w:val=""/>
+      <w:lvlJc w:val="left"/>
+      <w:pPr>
+        <w:ind w:left="1440" w:hanging="360"/>
+      </w:pPr>
+      <w:rPr>
+        <w:rFonts w:ascii="Symbol" w:hAnsi="Symbol" w:hint="default"/>
+      </w:rPr>
+    </w:lvl>
+    <w:lvl w:ilvl="2" w:tplc="04160005">
+      <w:start w:val="1"/>
+      <w:numFmt w:val="bullet"/>
+      <w:lvlText w:val=""/>
+      <w:lvlJc w:val="left"/>
+      <w:pPr>
+        <w:ind w:left="2160" w:hanging="360"/>
+      </w:pPr>
+      <w:rPr>
+        <w:rFonts w:ascii="Wingdings" w:hAnsi="Wingdings" w:hint="default"/>
+      </w:rPr>
+    </w:lvl>
+    <w:lvl w:ilvl="3" w:tplc="04160001">
+      <w:start w:val="1"/>
+      <w:numFmt w:val="bullet"/>
+      <w:lvlText w:val=""/>
+      <w:lvlJc w:val="left"/>
+      <w:pPr>
+        <w:ind w:left="2880" w:hanging="360"/>
+      </w:pPr>
+      <w:rPr>
+        <w:rFonts w:ascii="Symbol" w:hAnsi="Symbol" w:hint="default"/>
+      </w:rPr>
+    </w:lvl>
+    <w:lvl w:ilvl="4" w:tplc="04160003">
+      <w:start w:val="1"/>
+      <w:numFmt w:val="bullet"/>
+      <w:lvlText w:val="o"/>
+      <w:lvlJc w:val="left"/>
+      <w:pPr>
+        <w:ind w:left="3600" w:hanging="360"/>
+      </w:pPr>
+      <w:rPr>
+        <w:rFonts w:ascii="Courier New" w:hAnsi="Courier New" w:cs="Courier New" w:hint="default"/>
+      </w:rPr>
+    </w:lvl>
+    <w:lvl w:ilvl="5" w:tplc="04160005">
+      <w:start w:val="1"/>
+      <w:numFmt w:val="bullet"/>
+      <w:lvlText w:val=""/>
+      <w:lvlJc w:val="left"/>
+      <w:pPr>
+        <w:ind w:left="4320" w:hanging="360"/>
+      </w:pPr>
+      <w:rPr>
+        <w:rFonts w:ascii="Wingdings" w:hAnsi="Wingdings" w:hint="default"/>
+      </w:rPr>
+    </w:lvl>
+    <w:lvl w:ilvl="6" w:tplc="04160001" w:tentative="1">
+      <w:start w:val="1"/>
+      <w:numFmt w:val="bullet"/>
+      <w:lvlText w:val=""/>
+      <w:lvlJc w:val="left"/>
+      <w:pPr>
+        <w:ind w:left="5040" w:hanging="360"/>
+      </w:pPr>
+      <w:rPr>
+        <w:rFonts w:ascii="Symbol" w:hAnsi="Symbol" w:hint="default"/>
+      </w:rPr>
+    </w:lvl>
+    <w:lvl w:ilvl="7" w:tplc="04160003" w:tentative="1">
+      <w:start w:val="1"/>
+      <w:numFmt w:val="bullet"/>
+      <w:lvlText w:val="o"/>
+      <w:lvlJc w:val="left"/>
+      <w:pPr>
+        <w:ind w:left="5760" w:hanging="360"/>
+      </w:pPr>
+      <w:rPr>
+        <w:rFonts w:ascii="Courier New" w:hAnsi="Courier New" w:cs="Courier New" w:hint="default"/>
+      </w:rPr>
+    </w:lvl>
+    <w:lvl w:ilvl="8" w:tplc="04160005" w:tentative="1">
+      <w:start w:val="1"/>
+      <w:numFmt w:val="bullet"/>
+      <w:lvlText w:val=""/>
+      <w:lvlJc w:val="left"/>
+      <w:pPr>
+        <w:ind w:left="6480" w:hanging="360"/>
+      </w:pPr>
+      <w:rPr>
+        <w:rFonts w:ascii="Wingdings" w:hAnsi="Wingdings" w:hint="default"/>
+      </w:rPr>
+    </w:lvl>
+  </w:abstractNum>
   <w:num w:numId="1">
+    <w:abstractNumId w:val="1"/>
+  </w:num>
+  <w:num w:numId="2">
+    <w:abstractNumId w:val="2"/>
+  </w:num>
+  <w:num w:numId="3">
     <w:abstractNumId w:val="0"/>
   </w:num>
 </w:numbering>
@@ -4398,7 +5323,6 @@
   <w:style w:type="character" w:default="1" w:styleId="Fontepargpadro">
     <w:name w:val="Default Paragraph Font"/>
     <w:uiPriority w:val="1"/>
-    <w:semiHidden/>
     <w:unhideWhenUsed/>
   </w:style>
   <w:style w:type="table" w:default="1" w:styleId="Tabelanormal">

</xml_diff>